<commit_message>
Upload Tailwind css files and part of Tracker site
</commit_message>
<xml_diff>
--- a/Frontend Development/Tailwind Css/Notes.docx
+++ b/Frontend Development/Tailwind Css/Notes.docx
@@ -2,14 +2,883 @@
 <file path=word/document.xml><?xml version="1.0" encoding="utf-8"?>
 <w:document xmlns:wpc="http://schemas.microsoft.com/office/word/2010/wordprocessingCanvas" xmlns:cx="http://schemas.microsoft.com/office/drawing/2014/chartex" xmlns:cx1="http://schemas.microsoft.com/office/drawing/2015/9/8/chartex" xmlns:cx2="http://schemas.microsoft.com/office/drawing/2015/10/21/chartex" xmlns:cx3="http://schemas.microsoft.com/office/drawing/2016/5/9/chartex" xmlns:cx4="http://schemas.microsoft.com/office/drawing/2016/5/10/chartex" xmlns:cx5="http://schemas.microsoft.com/office/drawing/2016/5/11/chartex" xmlns:cx6="http://schemas.microsoft.com/office/drawing/2016/5/12/chartex" xmlns:cx7="http://schemas.microsoft.com/office/drawing/2016/5/13/chartex" xmlns:cx8="http://schemas.microsoft.com/office/drawing/2016/5/14/chartex" xmlns:mc="http://schemas.openxmlformats.org/markup-compatibility/2006" xmlns:aink="http://schemas.microsoft.com/office/drawing/2016/ink" xmlns:am3d="http://schemas.microsoft.com/office/drawing/2017/model3d" xmlns:o="urn:schemas-microsoft-com:office:office" xmlns:oel="http://schemas.microsoft.com/office/2019/extlst" xmlns:r="http://schemas.openxmlformats.org/officeDocument/2006/relationships" xmlns:m="http://schemas.openxmlformats.org/officeDocument/2006/math" xmlns:v="urn:schemas-microsoft-com:vml" xmlns:wp14="http://schemas.microsoft.com/office/word/2010/wordprocessingDrawing" xmlns:wp="http://schemas.openxmlformats.org/drawingml/2006/wordprocessingDrawing" xmlns:w10="urn:schemas-microsoft-com:office:word" xmlns:w="http://schemas.openxmlformats.org/wordprocessingml/2006/main" xmlns:w14="http://schemas.microsoft.com/office/word/2010/wordml" xmlns:w15="http://schemas.microsoft.com/office/word/2012/wordml" xmlns:w16cex="http://schemas.microsoft.com/office/word/2018/wordml/cex" xmlns:w16cid="http://schemas.microsoft.com/office/word/2016/wordml/cid" xmlns:w16="http://schemas.microsoft.com/office/word/2018/wordml" xmlns:w16du="http://schemas.microsoft.com/office/word/2023/wordml/word16du" xmlns:w16sdtdh="http://schemas.microsoft.com/office/word/2020/wordml/sdtdatahash" xmlns:w16se="http://schemas.microsoft.com/office/word/2015/wordml/symex" xmlns:wpg="http://schemas.microsoft.com/office/word/2010/wordprocessingGroup" xmlns:wpi="http://schemas.microsoft.com/office/word/2010/wordprocessingInk" xmlns:wne="http://schemas.microsoft.com/office/word/2006/wordml" xmlns:wps="http://schemas.microsoft.com/office/word/2010/wordprocessingShape" mc:Ignorable="w14 w15 w16se w16cid w16 w16cex w16sdtdh w16du wp14">
   <w:body>
-    <w:p/>
+    <w:p>
+      <w:pPr>
+        <w:jc w:val="center"/>
+        <w:rPr>
+          <w:color w:val="FF0000"/>
+          <w:sz w:val="56"/>
+          <w:szCs w:val="56"/>
+        </w:rPr>
+      </w:pPr>
+      <w:r>
+        <w:rPr>
+          <w:color w:val="FF0000"/>
+          <w:sz w:val="144"/>
+          <w:szCs w:val="144"/>
+        </w:rPr>
+        <w:t>TAILWIND CSS</w:t>
+      </w:r>
+      <w:r>
+        <w:rPr>
+          <w:noProof/>
+          <w:color w:val="FF0000"/>
+          <w:sz w:val="56"/>
+          <w:szCs w:val="56"/>
+        </w:rPr>
+        <w:drawing>
+          <wp:inline distT="0" distB="0" distL="0" distR="0" wp14:anchorId="7814CDE0" wp14:editId="5F48886E">
+            <wp:extent cx="6482687" cy="6482080"/>
+            <wp:effectExtent l="0" t="0" r="0" b="0"/>
+            <wp:docPr id="1601586548" name="Picture 2"/>
+            <wp:cNvGraphicFramePr>
+              <a:graphicFrameLocks xmlns:a="http://schemas.openxmlformats.org/drawingml/2006/main" noChangeAspect="1"/>
+            </wp:cNvGraphicFramePr>
+            <a:graphic xmlns:a="http://schemas.openxmlformats.org/drawingml/2006/main">
+              <a:graphicData uri="http://schemas.openxmlformats.org/drawingml/2006/picture">
+                <pic:pic xmlns:pic="http://schemas.openxmlformats.org/drawingml/2006/picture">
+                  <pic:nvPicPr>
+                    <pic:cNvPr id="1601586548" name="Picture 1601586548"/>
+                    <pic:cNvPicPr/>
+                  </pic:nvPicPr>
+                  <pic:blipFill>
+                    <a:blip r:embed="rId7">
+                      <a:extLst>
+                        <a:ext uri="{28A0092B-C50C-407E-A947-70E740481C1C}">
+                          <a14:useLocalDpi xmlns:a14="http://schemas.microsoft.com/office/drawing/2010/main" val="0"/>
+                        </a:ext>
+                      </a:extLst>
+                    </a:blip>
+                    <a:stretch>
+                      <a:fillRect/>
+                    </a:stretch>
+                  </pic:blipFill>
+                  <pic:spPr>
+                    <a:xfrm>
+                      <a:off x="0" y="0"/>
+                      <a:ext cx="6499368" cy="6498759"/>
+                    </a:xfrm>
+                    <a:prstGeom prst="rect">
+                      <a:avLst/>
+                    </a:prstGeom>
+                  </pic:spPr>
+                </pic:pic>
+              </a:graphicData>
+            </a:graphic>
+          </wp:inline>
+        </w:drawing>
+      </w:r>
+    </w:p>
+    <w:p>
+      <w:pPr>
+        <w:jc w:val="center"/>
+        <w:rPr>
+          <w:color w:val="FF0000"/>
+          <w:sz w:val="56"/>
+          <w:szCs w:val="56"/>
+        </w:rPr>
+      </w:pPr>
+      <w:r>
+        <w:rPr>
+          <w:color w:val="FF0000"/>
+          <w:sz w:val="56"/>
+          <w:szCs w:val="56"/>
+        </w:rPr>
+        <w:lastRenderedPageBreak/>
+        <w:t>TAILWIND CSS INSTAILLTION</w:t>
+      </w:r>
+    </w:p>
+    <w:p>
+      <w:pPr>
+        <w:pStyle w:val="ListParagraph"/>
+        <w:numPr>
+          <w:ilvl w:val="0"/>
+          <w:numId w:val="2"/>
+        </w:numPr>
+        <w:rPr>
+          <w:color w:val="FFC000" w:themeColor="accent4"/>
+          <w:sz w:val="40"/>
+          <w:szCs w:val="40"/>
+        </w:rPr>
+      </w:pPr>
+      <w:r>
+        <w:rPr>
+          <w:color w:val="FFC000" w:themeColor="accent4"/>
+          <w:sz w:val="40"/>
+          <w:szCs w:val="40"/>
+        </w:rPr>
+        <w:t>Tailwind is Groups of Classes using in html file to create your own style for the content, follow this Steps to Install TAILWIND CSS:</w:t>
+      </w:r>
+    </w:p>
+    <w:p>
+      <w:pPr>
+        <w:pStyle w:val="ListParagraph"/>
+        <w:numPr>
+          <w:ilvl w:val="0"/>
+          <w:numId w:val="2"/>
+        </w:numPr>
+        <w:rPr>
+          <w:color w:val="FFC000" w:themeColor="accent4"/>
+          <w:sz w:val="40"/>
+          <w:szCs w:val="40"/>
+        </w:rPr>
+      </w:pPr>
+      <w:r>
+        <w:rPr>
+          <w:color w:val="FFC000" w:themeColor="accent4"/>
+          <w:sz w:val="40"/>
+          <w:szCs w:val="40"/>
+        </w:rPr>
+        <w:t>STEP 1</w:t>
+      </w:r>
+    </w:p>
+    <w:p>
+      <w:pPr>
+        <w:pStyle w:val="ListParagraph"/>
+        <w:numPr>
+          <w:ilvl w:val="1"/>
+          <w:numId w:val="2"/>
+        </w:numPr>
+        <w:rPr>
+          <w:color w:val="70AD47" w:themeColor="accent6"/>
+          <w:sz w:val="40"/>
+          <w:szCs w:val="40"/>
+        </w:rPr>
+      </w:pPr>
+      <w:r>
+        <w:rPr>
+          <w:color w:val="70AD47" w:themeColor="accent6"/>
+          <w:sz w:val="40"/>
+          <w:szCs w:val="40"/>
+        </w:rPr>
+        <w:t>Install using npm package manager</w:t>
+      </w:r>
+    </w:p>
+    <w:p>
+      <w:pPr>
+        <w:pStyle w:val="ListParagraph"/>
+        <w:numPr>
+          <w:ilvl w:val="2"/>
+          <w:numId w:val="2"/>
+        </w:numPr>
+        <w:rPr>
+          <w:color w:val="5B9BD5" w:themeColor="accent5"/>
+          <w:sz w:val="40"/>
+          <w:szCs w:val="40"/>
+        </w:rPr>
+      </w:pPr>
+      <w:r>
+        <w:rPr>
+          <w:color w:val="5B9BD5" w:themeColor="accent5"/>
+          <w:sz w:val="40"/>
+          <w:szCs w:val="40"/>
+        </w:rPr>
+        <w:t xml:space="preserve">Follow </w:t>
+      </w:r>
+      <w:hyperlink r:id="rId8" w:history="1">
+        <w:r>
+          <w:rPr>
+            <w:rStyle w:val="Hyperlink"/>
+            <w:sz w:val="40"/>
+            <w:szCs w:val="40"/>
+          </w:rPr>
+          <w:t>this link</w:t>
+        </w:r>
+      </w:hyperlink>
+    </w:p>
+    <w:p>
+      <w:pPr>
+        <w:pStyle w:val="ListParagraph"/>
+        <w:numPr>
+          <w:ilvl w:val="1"/>
+          <w:numId w:val="2"/>
+        </w:numPr>
+        <w:rPr>
+          <w:color w:val="70AD47" w:themeColor="accent6"/>
+          <w:sz w:val="40"/>
+          <w:szCs w:val="40"/>
+        </w:rPr>
+      </w:pPr>
+      <w:r>
+        <w:rPr>
+          <w:color w:val="70AD47" w:themeColor="accent6"/>
+          <w:sz w:val="40"/>
+          <w:szCs w:val="40"/>
+        </w:rPr>
+        <w:t>Install using PostCSS</w:t>
+      </w:r>
+    </w:p>
+    <w:p>
+      <w:pPr>
+        <w:pStyle w:val="ListParagraph"/>
+        <w:numPr>
+          <w:ilvl w:val="2"/>
+          <w:numId w:val="2"/>
+        </w:numPr>
+        <w:rPr>
+          <w:color w:val="5B9BD5" w:themeColor="accent5"/>
+          <w:sz w:val="40"/>
+          <w:szCs w:val="40"/>
+        </w:rPr>
+      </w:pPr>
+      <w:r>
+        <w:rPr>
+          <w:color w:val="5B9BD5" w:themeColor="accent5"/>
+          <w:sz w:val="40"/>
+          <w:szCs w:val="40"/>
+        </w:rPr>
+        <w:t xml:space="preserve">Follow </w:t>
+      </w:r>
+      <w:hyperlink r:id="rId9" w:history="1">
+        <w:r>
+          <w:rPr>
+            <w:rStyle w:val="Hyperlink"/>
+            <w:sz w:val="40"/>
+            <w:szCs w:val="40"/>
+          </w:rPr>
+          <w:t>this link</w:t>
+        </w:r>
+      </w:hyperlink>
+    </w:p>
+    <w:p>
+      <w:pPr>
+        <w:pStyle w:val="ListParagraph"/>
+        <w:numPr>
+          <w:ilvl w:val="1"/>
+          <w:numId w:val="2"/>
+        </w:numPr>
+        <w:rPr>
+          <w:color w:val="70AD47" w:themeColor="accent6"/>
+          <w:sz w:val="40"/>
+          <w:szCs w:val="40"/>
+        </w:rPr>
+      </w:pPr>
+      <w:r>
+        <w:rPr>
+          <w:color w:val="70AD47" w:themeColor="accent6"/>
+          <w:sz w:val="40"/>
+          <w:szCs w:val="40"/>
+        </w:rPr>
+        <w:t>Install using Framework as ‘Angular, Next, Laravel, etc.’</w:t>
+      </w:r>
+    </w:p>
+    <w:p>
+      <w:pPr>
+        <w:pStyle w:val="ListParagraph"/>
+        <w:numPr>
+          <w:ilvl w:val="2"/>
+          <w:numId w:val="2"/>
+        </w:numPr>
+        <w:rPr>
+          <w:color w:val="5B9BD5" w:themeColor="accent5"/>
+          <w:sz w:val="40"/>
+          <w:szCs w:val="40"/>
+        </w:rPr>
+      </w:pPr>
+      <w:r>
+        <w:rPr>
+          <w:color w:val="5B9BD5" w:themeColor="accent5"/>
+          <w:sz w:val="40"/>
+          <w:szCs w:val="40"/>
+        </w:rPr>
+        <w:t xml:space="preserve">Follow </w:t>
+      </w:r>
+      <w:hyperlink r:id="rId10" w:history="1">
+        <w:r>
+          <w:rPr>
+            <w:rStyle w:val="Hyperlink"/>
+            <w:sz w:val="40"/>
+            <w:szCs w:val="40"/>
+          </w:rPr>
+          <w:t>this link</w:t>
+        </w:r>
+      </w:hyperlink>
+    </w:p>
+    <w:p>
+      <w:pPr>
+        <w:pStyle w:val="ListParagraph"/>
+        <w:numPr>
+          <w:ilvl w:val="1"/>
+          <w:numId w:val="2"/>
+        </w:numPr>
+        <w:rPr>
+          <w:color w:val="70AD47" w:themeColor="accent6"/>
+          <w:sz w:val="40"/>
+          <w:szCs w:val="40"/>
+        </w:rPr>
+      </w:pPr>
+      <w:r>
+        <w:rPr>
+          <w:color w:val="70AD47" w:themeColor="accent6"/>
+          <w:sz w:val="40"/>
+          <w:szCs w:val="40"/>
+        </w:rPr>
+        <w:t>Install using CDN, online script</w:t>
+      </w:r>
+    </w:p>
+    <w:p>
+      <w:pPr>
+        <w:pStyle w:val="ListParagraph"/>
+        <w:numPr>
+          <w:ilvl w:val="2"/>
+          <w:numId w:val="2"/>
+        </w:numPr>
+        <w:rPr>
+          <w:color w:val="5B9BD5" w:themeColor="accent5"/>
+          <w:sz w:val="40"/>
+          <w:szCs w:val="40"/>
+        </w:rPr>
+      </w:pPr>
+      <w:r>
+        <w:rPr>
+          <w:color w:val="5B9BD5" w:themeColor="accent5"/>
+          <w:sz w:val="40"/>
+          <w:szCs w:val="40"/>
+        </w:rPr>
+        <w:t>Put this line ‘</w:t>
+      </w:r>
+      <w:r>
+        <w:rPr>
+          <w:rStyle w:val="token"/>
+          <w:rFonts w:ascii="Consolas" w:hAnsi="Consolas"/>
+          <w:sz w:val="21"/>
+          <w:szCs w:val="21"/>
+          <w:bdr w:val="single" w:sz="2" w:space="0" w:color="E5E7EB" w:frame="1"/>
+        </w:rPr>
+        <w:t>&lt;script src="https://cdn.tailwindcss.com"&gt;&lt;/script&gt;</w:t>
+      </w:r>
+      <w:r>
+        <w:rPr>
+          <w:color w:val="5B9BD5" w:themeColor="accent5"/>
+          <w:sz w:val="40"/>
+          <w:szCs w:val="40"/>
+        </w:rPr>
+        <w:t>’ at html file in head</w:t>
+      </w:r>
+    </w:p>
+    <w:p>
+      <w:pPr>
+        <w:pStyle w:val="ListParagraph"/>
+        <w:numPr>
+          <w:ilvl w:val="0"/>
+          <w:numId w:val="2"/>
+        </w:numPr>
+        <w:rPr>
+          <w:color w:val="FFC000" w:themeColor="accent4"/>
+          <w:sz w:val="40"/>
+          <w:szCs w:val="40"/>
+        </w:rPr>
+      </w:pPr>
+      <w:r>
+        <w:rPr>
+          <w:color w:val="FFC000" w:themeColor="accent4"/>
+          <w:sz w:val="40"/>
+          <w:szCs w:val="40"/>
+        </w:rPr>
+        <w:t>STEP 2</w:t>
+      </w:r>
+    </w:p>
+    <w:p>
+      <w:pPr>
+        <w:pStyle w:val="ListParagraph"/>
+        <w:numPr>
+          <w:ilvl w:val="1"/>
+          <w:numId w:val="2"/>
+        </w:numPr>
+        <w:rPr>
+          <w:color w:val="5B9BD5" w:themeColor="accent5"/>
+          <w:sz w:val="40"/>
+          <w:szCs w:val="40"/>
+        </w:rPr>
+      </w:pPr>
+      <w:r>
+        <w:rPr>
+          <w:color w:val="5B9BD5" w:themeColor="accent5"/>
+          <w:sz w:val="40"/>
+          <w:szCs w:val="40"/>
+        </w:rPr>
+        <w:t>Create JS file named by ‘tailwind.config.js</w:t>
+      </w:r>
+      <w:r>
+        <w:rPr>
+          <w:color w:val="5B9BD5" w:themeColor="accent5"/>
+          <w:sz w:val="40"/>
+          <w:szCs w:val="40"/>
+        </w:rPr>
+        <w:t>’</w:t>
+      </w:r>
+    </w:p>
+    <w:p>
+      <w:pPr>
+        <w:pStyle w:val="ListParagraph"/>
+        <w:numPr>
+          <w:ilvl w:val="1"/>
+          <w:numId w:val="2"/>
+        </w:numPr>
+        <w:rPr>
+          <w:color w:val="5B9BD5" w:themeColor="accent5"/>
+          <w:sz w:val="40"/>
+          <w:szCs w:val="40"/>
+        </w:rPr>
+      </w:pPr>
+      <w:r>
+        <w:rPr>
+          <w:color w:val="5B9BD5" w:themeColor="accent5"/>
+          <w:sz w:val="40"/>
+          <w:szCs w:val="40"/>
+        </w:rPr>
+        <w:t xml:space="preserve">Set file content as </w:t>
+      </w:r>
+    </w:p>
+    <w:p>
+      <w:pPr>
+        <w:pStyle w:val="ListParagraph"/>
+        <w:numPr>
+          <w:ilvl w:val="2"/>
+          <w:numId w:val="2"/>
+        </w:numPr>
+        <w:shd w:val="clear" w:color="auto" w:fill="1E1E1E"/>
+        <w:spacing w:after="0" w:line="285" w:lineRule="atLeast"/>
+        <w:rPr>
+          <w:rFonts w:ascii="Consolas" w:eastAsia="Times New Roman" w:hAnsi="Consolas" w:cs="Times New Roman"/>
+          <w:color w:val="D4D4D4"/>
+          <w:kern w:val="0"/>
+          <w:sz w:val="21"/>
+          <w:szCs w:val="21"/>
+          <w14:ligatures w14:val="none"/>
+        </w:rPr>
+      </w:pPr>
+      <w:proofErr w:type="gramStart"/>
+      <w:r>
+        <w:rPr>
+          <w:rFonts w:ascii="Consolas" w:eastAsia="Times New Roman" w:hAnsi="Consolas" w:cs="Times New Roman"/>
+          <w:color w:val="D4D4D4"/>
+          <w:kern w:val="0"/>
+          <w:sz w:val="21"/>
+          <w:szCs w:val="21"/>
+          <w14:ligatures w14:val="none"/>
+        </w:rPr>
+        <w:t>module.exports</w:t>
+      </w:r>
+      <w:proofErr w:type="gramEnd"/>
+      <w:r>
+        <w:rPr>
+          <w:rFonts w:ascii="Consolas" w:eastAsia="Times New Roman" w:hAnsi="Consolas" w:cs="Times New Roman"/>
+          <w:color w:val="D4D4D4"/>
+          <w:kern w:val="0"/>
+          <w:sz w:val="21"/>
+          <w:szCs w:val="21"/>
+          <w14:ligatures w14:val="none"/>
+        </w:rPr>
+        <w:t xml:space="preserve"> = {</w:t>
+      </w:r>
+    </w:p>
+    <w:p>
+      <w:pPr>
+        <w:pStyle w:val="ListParagraph"/>
+        <w:numPr>
+          <w:ilvl w:val="2"/>
+          <w:numId w:val="2"/>
+        </w:numPr>
+        <w:shd w:val="clear" w:color="auto" w:fill="1E1E1E"/>
+        <w:spacing w:after="0" w:line="285" w:lineRule="atLeast"/>
+        <w:rPr>
+          <w:rFonts w:ascii="Consolas" w:eastAsia="Times New Roman" w:hAnsi="Consolas" w:cs="Times New Roman"/>
+          <w:color w:val="D4D4D4"/>
+          <w:kern w:val="0"/>
+          <w:sz w:val="21"/>
+          <w:szCs w:val="21"/>
+          <w14:ligatures w14:val="none"/>
+        </w:rPr>
+      </w:pPr>
+      <w:r>
+        <w:rPr>
+          <w:rFonts w:ascii="Consolas" w:eastAsia="Times New Roman" w:hAnsi="Consolas" w:cs="Times New Roman"/>
+          <w:color w:val="D4D4D4"/>
+          <w:kern w:val="0"/>
+          <w:sz w:val="21"/>
+          <w:szCs w:val="21"/>
+          <w14:ligatures w14:val="none"/>
+        </w:rPr>
+        <w:t>        content: [</w:t>
+      </w:r>
+      <w:proofErr w:type="gramStart"/>
+      <w:r>
+        <w:rPr>
+          <w:rFonts w:ascii="Consolas" w:eastAsia="Times New Roman" w:hAnsi="Consolas" w:cs="Times New Roman"/>
+          <w:color w:val="D4D4D4"/>
+          <w:kern w:val="0"/>
+          <w:sz w:val="21"/>
+          <w:szCs w:val="21"/>
+          <w14:ligatures w14:val="none"/>
+        </w:rPr>
+        <w:t>"./</w:t>
+      </w:r>
+      <w:proofErr w:type="gramEnd"/>
+      <w:r>
+        <w:rPr>
+          <w:rFonts w:ascii="Consolas" w:eastAsia="Times New Roman" w:hAnsi="Consolas" w:cs="Times New Roman"/>
+          <w:color w:val="D4D4D4"/>
+          <w:kern w:val="0"/>
+          <w:sz w:val="21"/>
+          <w:szCs w:val="21"/>
+          <w14:ligatures w14:val="none"/>
+        </w:rPr>
+        <w:t>src/**/*.{html,js}"],</w:t>
+      </w:r>
+    </w:p>
+    <w:p>
+      <w:pPr>
+        <w:pStyle w:val="ListParagraph"/>
+        <w:numPr>
+          <w:ilvl w:val="2"/>
+          <w:numId w:val="2"/>
+        </w:numPr>
+        <w:shd w:val="clear" w:color="auto" w:fill="1E1E1E"/>
+        <w:spacing w:after="0" w:line="285" w:lineRule="atLeast"/>
+        <w:rPr>
+          <w:rFonts w:ascii="Consolas" w:eastAsia="Times New Roman" w:hAnsi="Consolas" w:cs="Times New Roman"/>
+          <w:color w:val="D4D4D4"/>
+          <w:kern w:val="0"/>
+          <w:sz w:val="21"/>
+          <w:szCs w:val="21"/>
+          <w14:ligatures w14:val="none"/>
+        </w:rPr>
+      </w:pPr>
+      <w:r>
+        <w:rPr>
+          <w:rFonts w:ascii="Consolas" w:eastAsia="Times New Roman" w:hAnsi="Consolas" w:cs="Times New Roman"/>
+          <w:color w:val="D4D4D4"/>
+          <w:kern w:val="0"/>
+          <w:sz w:val="21"/>
+          <w:szCs w:val="21"/>
+          <w14:ligatures w14:val="none"/>
+        </w:rPr>
+        <w:t>        theme: {extend: {}}</w:t>
+      </w:r>
+      <w:r>
+        <w:rPr>
+          <w:rFonts w:ascii="Consolas" w:eastAsia="Times New Roman" w:hAnsi="Consolas" w:cs="Times New Roman"/>
+          <w:color w:val="D4D4D4"/>
+          <w:kern w:val="0"/>
+          <w:sz w:val="21"/>
+          <w:szCs w:val="21"/>
+          <w14:ligatures w14:val="none"/>
+        </w:rPr>
+        <w:t>,</w:t>
+      </w:r>
+    </w:p>
+    <w:p>
+      <w:pPr>
+        <w:pStyle w:val="ListParagraph"/>
+        <w:numPr>
+          <w:ilvl w:val="2"/>
+          <w:numId w:val="2"/>
+        </w:numPr>
+        <w:shd w:val="clear" w:color="auto" w:fill="1E1E1E"/>
+        <w:spacing w:after="0" w:line="285" w:lineRule="atLeast"/>
+        <w:rPr>
+          <w:rFonts w:ascii="Consolas" w:eastAsia="Times New Roman" w:hAnsi="Consolas" w:cs="Times New Roman"/>
+          <w:color w:val="D4D4D4"/>
+          <w:kern w:val="0"/>
+          <w:sz w:val="21"/>
+          <w:szCs w:val="21"/>
+          <w14:ligatures w14:val="none"/>
+        </w:rPr>
+      </w:pPr>
+      <w:r>
+        <w:rPr>
+          <w:rFonts w:ascii="Consolas" w:eastAsia="Times New Roman" w:hAnsi="Consolas" w:cs="Times New Roman"/>
+          <w:color w:val="D4D4D4"/>
+          <w:kern w:val="0"/>
+          <w:sz w:val="21"/>
+          <w:szCs w:val="21"/>
+          <w14:ligatures w14:val="none"/>
+        </w:rPr>
+        <w:t xml:space="preserve">               </w:t>
+      </w:r>
+      <w:r>
+        <w:rPr>
+          <w:rFonts w:ascii="Consolas" w:eastAsia="Times New Roman" w:hAnsi="Consolas" w:cs="Times New Roman"/>
+          <w:color w:val="D4D4D4"/>
+          <w:kern w:val="0"/>
+          <w:sz w:val="21"/>
+          <w:szCs w:val="21"/>
+          <w14:ligatures w14:val="none"/>
+        </w:rPr>
+        <w:t>plugins: []</w:t>
+      </w:r>
+    </w:p>
+    <w:p>
+      <w:pPr>
+        <w:pStyle w:val="ListParagraph"/>
+        <w:numPr>
+          <w:ilvl w:val="2"/>
+          <w:numId w:val="2"/>
+        </w:numPr>
+        <w:shd w:val="clear" w:color="auto" w:fill="1E1E1E"/>
+        <w:spacing w:after="0" w:line="285" w:lineRule="atLeast"/>
+        <w:rPr>
+          <w:rFonts w:ascii="Consolas" w:eastAsia="Times New Roman" w:hAnsi="Consolas" w:cs="Times New Roman"/>
+          <w:color w:val="D4D4D4"/>
+          <w:kern w:val="0"/>
+          <w:sz w:val="21"/>
+          <w:szCs w:val="21"/>
+          <w14:ligatures w14:val="none"/>
+        </w:rPr>
+      </w:pPr>
+      <w:r>
+        <w:rPr>
+          <w:rFonts w:ascii="Consolas" w:eastAsia="Times New Roman" w:hAnsi="Consolas" w:cs="Times New Roman"/>
+          <w:color w:val="D4D4D4"/>
+          <w:kern w:val="0"/>
+          <w:sz w:val="21"/>
+          <w:szCs w:val="21"/>
+          <w14:ligatures w14:val="none"/>
+        </w:rPr>
+        <w:t>    }</w:t>
+      </w:r>
+    </w:p>
+    <w:p>
+      <w:pPr>
+        <w:pStyle w:val="ListParagraph"/>
+        <w:numPr>
+          <w:ilvl w:val="0"/>
+          <w:numId w:val="2"/>
+        </w:numPr>
+        <w:rPr>
+          <w:color w:val="FFC000" w:themeColor="accent4"/>
+          <w:sz w:val="40"/>
+          <w:szCs w:val="40"/>
+        </w:rPr>
+      </w:pPr>
+      <w:r>
+        <w:rPr>
+          <w:color w:val="FFC000" w:themeColor="accent4"/>
+          <w:sz w:val="40"/>
+          <w:szCs w:val="40"/>
+        </w:rPr>
+        <w:t>STEP 3</w:t>
+      </w:r>
+    </w:p>
+    <w:p>
+      <w:pPr>
+        <w:pStyle w:val="ListParagraph"/>
+        <w:numPr>
+          <w:ilvl w:val="1"/>
+          <w:numId w:val="2"/>
+        </w:numPr>
+        <w:rPr>
+          <w:color w:val="70AD47" w:themeColor="accent6"/>
+          <w:sz w:val="40"/>
+          <w:szCs w:val="40"/>
+        </w:rPr>
+      </w:pPr>
+      <w:r>
+        <w:rPr>
+          <w:color w:val="70AD47" w:themeColor="accent6"/>
+          <w:sz w:val="40"/>
+          <w:szCs w:val="40"/>
+        </w:rPr>
+        <w:t xml:space="preserve">Install VS extinction named as ‘Tailwind CSS IntelliSense’ </w:t>
+      </w:r>
+    </w:p>
+    <w:p>
+      <w:pPr>
+        <w:pStyle w:val="ListParagraph"/>
+        <w:numPr>
+          <w:ilvl w:val="0"/>
+          <w:numId w:val="2"/>
+        </w:numPr>
+        <w:rPr>
+          <w:color w:val="FFC000" w:themeColor="accent4"/>
+          <w:sz w:val="40"/>
+          <w:szCs w:val="40"/>
+        </w:rPr>
+      </w:pPr>
+      <w:r>
+        <w:rPr>
+          <w:color w:val="FFC000" w:themeColor="accent4"/>
+          <w:sz w:val="40"/>
+          <w:szCs w:val="40"/>
+        </w:rPr>
+        <w:lastRenderedPageBreak/>
+        <w:t xml:space="preserve">STEP </w:t>
+      </w:r>
+      <w:r>
+        <w:rPr>
+          <w:color w:val="FFC000" w:themeColor="accent4"/>
+          <w:sz w:val="40"/>
+          <w:szCs w:val="40"/>
+        </w:rPr>
+        <w:t>4</w:t>
+      </w:r>
+    </w:p>
+    <w:p>
+      <w:pPr>
+        <w:pStyle w:val="ListParagraph"/>
+        <w:numPr>
+          <w:ilvl w:val="1"/>
+          <w:numId w:val="2"/>
+        </w:numPr>
+        <w:rPr>
+          <w:color w:val="70AD47" w:themeColor="accent6"/>
+          <w:sz w:val="40"/>
+          <w:szCs w:val="40"/>
+        </w:rPr>
+      </w:pPr>
+      <w:r>
+        <w:rPr>
+          <w:color w:val="70AD47" w:themeColor="accent6"/>
+          <w:sz w:val="40"/>
+          <w:szCs w:val="40"/>
+        </w:rPr>
+        <w:t>T</w:t>
+      </w:r>
+      <w:r>
+        <w:rPr>
+          <w:color w:val="70AD47" w:themeColor="accent6"/>
+          <w:sz w:val="40"/>
+          <w:szCs w:val="40"/>
+        </w:rPr>
+        <w:t xml:space="preserve">o Help Your </w:t>
+      </w:r>
+      <w:proofErr w:type="gramStart"/>
+      <w:r>
+        <w:rPr>
+          <w:color w:val="70AD47" w:themeColor="accent6"/>
+          <w:sz w:val="40"/>
+          <w:szCs w:val="40"/>
+        </w:rPr>
+        <w:t>Self ,</w:t>
+      </w:r>
+      <w:proofErr w:type="gramEnd"/>
+      <w:r>
+        <w:rPr>
+          <w:color w:val="70AD47" w:themeColor="accent6"/>
+          <w:sz w:val="40"/>
+          <w:szCs w:val="40"/>
+        </w:rPr>
+        <w:t xml:space="preserve"> you can search at any CSS Properties to get it class name, use this link </w:t>
+      </w:r>
+      <w:hyperlink r:id="rId11" w:history="1">
+        <w:r>
+          <w:rPr>
+            <w:rStyle w:val="Hyperlink"/>
+            <w:sz w:val="40"/>
+            <w:szCs w:val="40"/>
+          </w:rPr>
+          <w:t>LINK</w:t>
+        </w:r>
+      </w:hyperlink>
+    </w:p>
+    <w:p>
+      <w:pPr>
+        <w:pStyle w:val="ListParagraph"/>
+        <w:ind w:left="360"/>
+        <w:jc w:val="center"/>
+        <w:rPr>
+          <w:color w:val="FF0000"/>
+          <w:sz w:val="56"/>
+          <w:szCs w:val="56"/>
+        </w:rPr>
+      </w:pPr>
+    </w:p>
+    <w:p>
+      <w:pPr>
+        <w:pStyle w:val="ListParagraph"/>
+        <w:ind w:left="360"/>
+        <w:jc w:val="center"/>
+        <w:rPr>
+          <w:color w:val="FF0000"/>
+          <w:sz w:val="56"/>
+          <w:szCs w:val="56"/>
+        </w:rPr>
+      </w:pPr>
+      <w:r>
+        <w:rPr>
+          <w:color w:val="FF0000"/>
+          <w:sz w:val="56"/>
+          <w:szCs w:val="56"/>
+        </w:rPr>
+        <w:t xml:space="preserve">TAILWIND CSS </w:t>
+      </w:r>
+      <w:r>
+        <w:rPr>
+          <w:color w:val="FF0000"/>
+          <w:sz w:val="56"/>
+          <w:szCs w:val="56"/>
+        </w:rPr>
+        <w:t>CLACCES</w:t>
+      </w:r>
+    </w:p>
+    <w:p>
+      <w:pPr>
+        <w:pStyle w:val="ListParagraph"/>
+        <w:numPr>
+          <w:ilvl w:val="0"/>
+          <w:numId w:val="2"/>
+        </w:numPr>
+        <w:rPr>
+          <w:color w:val="FFC000" w:themeColor="accent4"/>
+          <w:sz w:val="40"/>
+          <w:szCs w:val="40"/>
+        </w:rPr>
+      </w:pPr>
+      <w:r>
+        <w:rPr>
+          <w:color w:val="FFC000" w:themeColor="accent4"/>
+          <w:sz w:val="40"/>
+          <w:szCs w:val="40"/>
+        </w:rPr>
+        <w:t>Background Color</w:t>
+      </w:r>
+    </w:p>
+    <w:p>
+      <w:pPr>
+        <w:pStyle w:val="ListParagraph"/>
+        <w:numPr>
+          <w:ilvl w:val="1"/>
+          <w:numId w:val="2"/>
+        </w:numPr>
+        <w:rPr>
+          <w:color w:val="70AD47" w:themeColor="accent6"/>
+          <w:sz w:val="40"/>
+          <w:szCs w:val="40"/>
+        </w:rPr>
+      </w:pPr>
+      <w:proofErr w:type="spellStart"/>
+      <w:r>
+        <w:rPr>
+          <w:color w:val="70AD47" w:themeColor="accent6"/>
+          <w:sz w:val="40"/>
+          <w:szCs w:val="40"/>
+        </w:rPr>
+        <w:t>bg</w:t>
+      </w:r>
+      <w:proofErr w:type="spellEnd"/>
+      <w:r>
+        <w:rPr>
+          <w:color w:val="70AD47" w:themeColor="accent6"/>
+          <w:sz w:val="40"/>
+          <w:szCs w:val="40"/>
+        </w:rPr>
+        <w:t>-white</w:t>
+      </w:r>
+    </w:p>
+    <w:p>
+      <w:pPr>
+        <w:pStyle w:val="ListParagraph"/>
+        <w:rPr>
+          <w:color w:val="70AD47" w:themeColor="accent6"/>
+          <w:sz w:val="40"/>
+          <w:szCs w:val="40"/>
+        </w:rPr>
+      </w:pPr>
+    </w:p>
     <w:sectPr>
-      <w:headerReference w:type="even" r:id="rId6"/>
-      <w:headerReference w:type="default" r:id="rId7"/>
-      <w:footerReference w:type="even" r:id="rId8"/>
-      <w:footerReference w:type="default" r:id="rId9"/>
-      <w:headerReference w:type="first" r:id="rId10"/>
-      <w:footerReference w:type="first" r:id="rId11"/>
+      <w:headerReference w:type="default" r:id="rId12"/>
+      <w:footerReference w:type="default" r:id="rId13"/>
       <w:pgSz w:w="12240" w:h="15840"/>
       <w:pgMar w:top="1440" w:right="1440" w:bottom="1440" w:left="1440" w:header="720" w:footer="720" w:gutter="0"/>
       <w:cols w:space="720"/>
@@ -45,16 +914,6 @@
 </file>
 
 <file path=word/footer1.xml><?xml version="1.0" encoding="utf-8"?>
-<w:ftr xmlns:wpc="http://schemas.microsoft.com/office/word/2010/wordprocessingCanvas" xmlns:cx="http://schemas.microsoft.com/office/drawing/2014/chartex" xmlns:cx1="http://schemas.microsoft.com/office/drawing/2015/9/8/chartex" xmlns:cx2="http://schemas.microsoft.com/office/drawing/2015/10/21/chartex" xmlns:cx3="http://schemas.microsoft.com/office/drawing/2016/5/9/chartex" xmlns:cx4="http://schemas.microsoft.com/office/drawing/2016/5/10/chartex" xmlns:cx5="http://schemas.microsoft.com/office/drawing/2016/5/11/chartex" xmlns:cx6="http://schemas.microsoft.com/office/drawing/2016/5/12/chartex" xmlns:cx7="http://schemas.microsoft.com/office/drawing/2016/5/13/chartex" xmlns:cx8="http://schemas.microsoft.com/office/drawing/2016/5/14/chartex" xmlns:mc="http://schemas.openxmlformats.org/markup-compatibility/2006" xmlns:aink="http://schemas.microsoft.com/office/drawing/2016/ink" xmlns:am3d="http://schemas.microsoft.com/office/drawing/2017/model3d" xmlns:o="urn:schemas-microsoft-com:office:office" xmlns:oel="http://schemas.microsoft.com/office/2019/extlst" xmlns:r="http://schemas.openxmlformats.org/officeDocument/2006/relationships" xmlns:m="http://schemas.openxmlformats.org/officeDocument/2006/math" xmlns:v="urn:schemas-microsoft-com:vml" xmlns:wp14="http://schemas.microsoft.com/office/word/2010/wordprocessingDrawing" xmlns:wp="http://schemas.openxmlformats.org/drawingml/2006/wordprocessingDrawing" xmlns:w10="urn:schemas-microsoft-com:office:word" xmlns:w="http://schemas.openxmlformats.org/wordprocessingml/2006/main" xmlns:w14="http://schemas.microsoft.com/office/word/2010/wordml" xmlns:w15="http://schemas.microsoft.com/office/word/2012/wordml" xmlns:w16cex="http://schemas.microsoft.com/office/word/2018/wordml/cex" xmlns:w16cid="http://schemas.microsoft.com/office/word/2016/wordml/cid" xmlns:w16="http://schemas.microsoft.com/office/word/2018/wordml" xmlns:w16du="http://schemas.microsoft.com/office/word/2023/wordml/word16du" xmlns:w16sdtdh="http://schemas.microsoft.com/office/word/2020/wordml/sdtdatahash" xmlns:w16se="http://schemas.microsoft.com/office/word/2015/wordml/symex" xmlns:wpg="http://schemas.microsoft.com/office/word/2010/wordprocessingGroup" xmlns:wpi="http://schemas.microsoft.com/office/word/2010/wordprocessingInk" xmlns:wne="http://schemas.microsoft.com/office/word/2006/wordml" xmlns:wps="http://schemas.microsoft.com/office/word/2010/wordprocessingShape" mc:Ignorable="w14 w15 w16se w16cid w16 w16cex w16sdtdh w16du wp14">
-  <w:p>
-    <w:pPr>
-      <w:pStyle w:val="Footer"/>
-    </w:pPr>
-  </w:p>
-</w:ftr>
-</file>
-
-<file path=word/footer2.xml><?xml version="1.0" encoding="utf-8"?>
 <w:ftr xmlns:wpc="http://schemas.microsoft.com/office/word/2010/wordprocessingCanvas" xmlns:cx="http://schemas.microsoft.com/office/drawing/2014/chartex" xmlns:cx1="http://schemas.microsoft.com/office/drawing/2015/9/8/chartex" xmlns:cx2="http://schemas.microsoft.com/office/drawing/2015/10/21/chartex" xmlns:cx3="http://schemas.microsoft.com/office/drawing/2016/5/9/chartex" xmlns:cx4="http://schemas.microsoft.com/office/drawing/2016/5/10/chartex" xmlns:cx5="http://schemas.microsoft.com/office/drawing/2016/5/11/chartex" xmlns:cx6="http://schemas.microsoft.com/office/drawing/2016/5/12/chartex" xmlns:cx7="http://schemas.microsoft.com/office/drawing/2016/5/13/chartex" xmlns:cx8="http://schemas.microsoft.com/office/drawing/2016/5/14/chartex" xmlns:mc="http://schemas.openxmlformats.org/markup-compatibility/2006" xmlns:aink="http://schemas.microsoft.com/office/drawing/2016/ink" xmlns:am3d="http://schemas.microsoft.com/office/drawing/2017/model3d" xmlns:o="urn:schemas-microsoft-com:office:office" xmlns:oel="http://schemas.microsoft.com/office/2019/extlst" xmlns:r="http://schemas.openxmlformats.org/officeDocument/2006/relationships" xmlns:m="http://schemas.openxmlformats.org/officeDocument/2006/math" xmlns:v="urn:schemas-microsoft-com:vml" xmlns:wp14="http://schemas.microsoft.com/office/word/2010/wordprocessingDrawing" xmlns:wp="http://schemas.openxmlformats.org/drawingml/2006/wordprocessingDrawing" xmlns:w10="urn:schemas-microsoft-com:office:word" xmlns:w="http://schemas.openxmlformats.org/wordprocessingml/2006/main" xmlns:w14="http://schemas.microsoft.com/office/word/2010/wordml" xmlns:w15="http://schemas.microsoft.com/office/word/2012/wordml" xmlns:w16cex="http://schemas.microsoft.com/office/word/2018/wordml/cex" xmlns:w16cid="http://schemas.microsoft.com/office/word/2016/wordml/cid" xmlns:w16="http://schemas.microsoft.com/office/word/2018/wordml" xmlns:w16du="http://schemas.microsoft.com/office/word/2023/wordml/word16du" xmlns:w16sdtdh="http://schemas.microsoft.com/office/word/2020/wordml/sdtdatahash" xmlns:w16se="http://schemas.microsoft.com/office/word/2015/wordml/symex" xmlns:wpg="http://schemas.microsoft.com/office/word/2010/wordprocessingGroup" xmlns:wpi="http://schemas.microsoft.com/office/word/2010/wordprocessingInk" xmlns:wne="http://schemas.microsoft.com/office/word/2006/wordml" xmlns:wps="http://schemas.microsoft.com/office/word/2010/wordprocessingShape" mc:Ignorable="w14 w15 w16se w16cid w16 w16cex w16sdtdh w16du wp14">
   <w:p>
     <w:pPr>
@@ -893,16 +1752,6 @@
 </w:ftr>
 </file>
 
-<file path=word/footer3.xml><?xml version="1.0" encoding="utf-8"?>
-<w:ftr xmlns:wpc="http://schemas.microsoft.com/office/word/2010/wordprocessingCanvas" xmlns:cx="http://schemas.microsoft.com/office/drawing/2014/chartex" xmlns:cx1="http://schemas.microsoft.com/office/drawing/2015/9/8/chartex" xmlns:cx2="http://schemas.microsoft.com/office/drawing/2015/10/21/chartex" xmlns:cx3="http://schemas.microsoft.com/office/drawing/2016/5/9/chartex" xmlns:cx4="http://schemas.microsoft.com/office/drawing/2016/5/10/chartex" xmlns:cx5="http://schemas.microsoft.com/office/drawing/2016/5/11/chartex" xmlns:cx6="http://schemas.microsoft.com/office/drawing/2016/5/12/chartex" xmlns:cx7="http://schemas.microsoft.com/office/drawing/2016/5/13/chartex" xmlns:cx8="http://schemas.microsoft.com/office/drawing/2016/5/14/chartex" xmlns:mc="http://schemas.openxmlformats.org/markup-compatibility/2006" xmlns:aink="http://schemas.microsoft.com/office/drawing/2016/ink" xmlns:am3d="http://schemas.microsoft.com/office/drawing/2017/model3d" xmlns:o="urn:schemas-microsoft-com:office:office" xmlns:oel="http://schemas.microsoft.com/office/2019/extlst" xmlns:r="http://schemas.openxmlformats.org/officeDocument/2006/relationships" xmlns:m="http://schemas.openxmlformats.org/officeDocument/2006/math" xmlns:v="urn:schemas-microsoft-com:vml" xmlns:wp14="http://schemas.microsoft.com/office/word/2010/wordprocessingDrawing" xmlns:wp="http://schemas.openxmlformats.org/drawingml/2006/wordprocessingDrawing" xmlns:w10="urn:schemas-microsoft-com:office:word" xmlns:w="http://schemas.openxmlformats.org/wordprocessingml/2006/main" xmlns:w14="http://schemas.microsoft.com/office/word/2010/wordml" xmlns:w15="http://schemas.microsoft.com/office/word/2012/wordml" xmlns:w16cex="http://schemas.microsoft.com/office/word/2018/wordml/cex" xmlns:w16cid="http://schemas.microsoft.com/office/word/2016/wordml/cid" xmlns:w16="http://schemas.microsoft.com/office/word/2018/wordml" xmlns:w16du="http://schemas.microsoft.com/office/word/2023/wordml/word16du" xmlns:w16sdtdh="http://schemas.microsoft.com/office/word/2020/wordml/sdtdatahash" xmlns:w16se="http://schemas.microsoft.com/office/word/2015/wordml/symex" xmlns:wpg="http://schemas.microsoft.com/office/word/2010/wordprocessingGroup" xmlns:wpi="http://schemas.microsoft.com/office/word/2010/wordprocessingInk" xmlns:wne="http://schemas.microsoft.com/office/word/2006/wordml" xmlns:wps="http://schemas.microsoft.com/office/word/2010/wordprocessingShape" mc:Ignorable="w14 w15 w16se w16cid w16 w16cex w16sdtdh w16du wp14">
-  <w:p>
-    <w:pPr>
-      <w:pStyle w:val="Footer"/>
-    </w:pPr>
-  </w:p>
-</w:ftr>
-</file>
-
 <file path=word/footnotes.xml><?xml version="1.0" encoding="utf-8"?>
 <w:footnotes xmlns:wpc="http://schemas.microsoft.com/office/word/2010/wordprocessingCanvas" xmlns:cx="http://schemas.microsoft.com/office/drawing/2014/chartex" xmlns:cx1="http://schemas.microsoft.com/office/drawing/2015/9/8/chartex" xmlns:cx2="http://schemas.microsoft.com/office/drawing/2015/10/21/chartex" xmlns:cx3="http://schemas.microsoft.com/office/drawing/2016/5/9/chartex" xmlns:cx4="http://schemas.microsoft.com/office/drawing/2016/5/10/chartex" xmlns:cx5="http://schemas.microsoft.com/office/drawing/2016/5/11/chartex" xmlns:cx6="http://schemas.microsoft.com/office/drawing/2016/5/12/chartex" xmlns:cx7="http://schemas.microsoft.com/office/drawing/2016/5/13/chartex" xmlns:cx8="http://schemas.microsoft.com/office/drawing/2016/5/14/chartex" xmlns:mc="http://schemas.openxmlformats.org/markup-compatibility/2006" xmlns:aink="http://schemas.microsoft.com/office/drawing/2016/ink" xmlns:am3d="http://schemas.microsoft.com/office/drawing/2017/model3d" xmlns:o="urn:schemas-microsoft-com:office:office" xmlns:oel="http://schemas.microsoft.com/office/2019/extlst" xmlns:r="http://schemas.openxmlformats.org/officeDocument/2006/relationships" xmlns:m="http://schemas.openxmlformats.org/officeDocument/2006/math" xmlns:v="urn:schemas-microsoft-com:vml" xmlns:wp14="http://schemas.microsoft.com/office/word/2010/wordprocessingDrawing" xmlns:wp="http://schemas.openxmlformats.org/drawingml/2006/wordprocessingDrawing" xmlns:w10="urn:schemas-microsoft-com:office:word" xmlns:w="http://schemas.openxmlformats.org/wordprocessingml/2006/main" xmlns:w14="http://schemas.microsoft.com/office/word/2010/wordml" xmlns:w15="http://schemas.microsoft.com/office/word/2012/wordml" xmlns:w16cex="http://schemas.microsoft.com/office/word/2018/wordml/cex" xmlns:w16cid="http://schemas.microsoft.com/office/word/2016/wordml/cid" xmlns:w16="http://schemas.microsoft.com/office/word/2018/wordml" xmlns:w16du="http://schemas.microsoft.com/office/word/2023/wordml/word16du" xmlns:w16sdtdh="http://schemas.microsoft.com/office/word/2020/wordml/sdtdatahash" xmlns:w16se="http://schemas.microsoft.com/office/word/2015/wordml/symex" xmlns:wpg="http://schemas.microsoft.com/office/word/2010/wordprocessingGroup" xmlns:wpi="http://schemas.microsoft.com/office/word/2010/wordprocessingInk" xmlns:wne="http://schemas.microsoft.com/office/word/2006/wordml" xmlns:wps="http://schemas.microsoft.com/office/word/2010/wordprocessingShape" mc:Ignorable="w14 w15 w16se w16cid w16 w16cex w16sdtdh w16du wp14">
   <w:footnote w:type="separator" w:id="-1">
@@ -929,16 +1778,6 @@
 </file>
 
 <file path=word/header1.xml><?xml version="1.0" encoding="utf-8"?>
-<w:hdr xmlns:wpc="http://schemas.microsoft.com/office/word/2010/wordprocessingCanvas" xmlns:cx="http://schemas.microsoft.com/office/drawing/2014/chartex" xmlns:cx1="http://schemas.microsoft.com/office/drawing/2015/9/8/chartex" xmlns:cx2="http://schemas.microsoft.com/office/drawing/2015/10/21/chartex" xmlns:cx3="http://schemas.microsoft.com/office/drawing/2016/5/9/chartex" xmlns:cx4="http://schemas.microsoft.com/office/drawing/2016/5/10/chartex" xmlns:cx5="http://schemas.microsoft.com/office/drawing/2016/5/11/chartex" xmlns:cx6="http://schemas.microsoft.com/office/drawing/2016/5/12/chartex" xmlns:cx7="http://schemas.microsoft.com/office/drawing/2016/5/13/chartex" xmlns:cx8="http://schemas.microsoft.com/office/drawing/2016/5/14/chartex" xmlns:mc="http://schemas.openxmlformats.org/markup-compatibility/2006" xmlns:aink="http://schemas.microsoft.com/office/drawing/2016/ink" xmlns:am3d="http://schemas.microsoft.com/office/drawing/2017/model3d" xmlns:o="urn:schemas-microsoft-com:office:office" xmlns:oel="http://schemas.microsoft.com/office/2019/extlst" xmlns:r="http://schemas.openxmlformats.org/officeDocument/2006/relationships" xmlns:m="http://schemas.openxmlformats.org/officeDocument/2006/math" xmlns:v="urn:schemas-microsoft-com:vml" xmlns:wp14="http://schemas.microsoft.com/office/word/2010/wordprocessingDrawing" xmlns:wp="http://schemas.openxmlformats.org/drawingml/2006/wordprocessingDrawing" xmlns:w10="urn:schemas-microsoft-com:office:word" xmlns:w="http://schemas.openxmlformats.org/wordprocessingml/2006/main" xmlns:w14="http://schemas.microsoft.com/office/word/2010/wordml" xmlns:w15="http://schemas.microsoft.com/office/word/2012/wordml" xmlns:w16cex="http://schemas.microsoft.com/office/word/2018/wordml/cex" xmlns:w16cid="http://schemas.microsoft.com/office/word/2016/wordml/cid" xmlns:w16="http://schemas.microsoft.com/office/word/2018/wordml" xmlns:w16du="http://schemas.microsoft.com/office/word/2023/wordml/word16du" xmlns:w16sdtdh="http://schemas.microsoft.com/office/word/2020/wordml/sdtdatahash" xmlns:w16se="http://schemas.microsoft.com/office/word/2015/wordml/symex" xmlns:wpg="http://schemas.microsoft.com/office/word/2010/wordprocessingGroup" xmlns:wpi="http://schemas.microsoft.com/office/word/2010/wordprocessingInk" xmlns:wne="http://schemas.microsoft.com/office/word/2006/wordml" xmlns:wps="http://schemas.microsoft.com/office/word/2010/wordprocessingShape" mc:Ignorable="w14 w15 w16se w16cid w16 w16cex w16sdtdh w16du wp14">
-  <w:p>
-    <w:pPr>
-      <w:pStyle w:val="Header"/>
-    </w:pPr>
-  </w:p>
-</w:hdr>
-</file>
-
-<file path=word/header2.xml><?xml version="1.0" encoding="utf-8"?>
 <w:hdr xmlns:wpc="http://schemas.microsoft.com/office/word/2010/wordprocessingCanvas" xmlns:cx="http://schemas.microsoft.com/office/drawing/2014/chartex" xmlns:cx1="http://schemas.microsoft.com/office/drawing/2015/9/8/chartex" xmlns:cx2="http://schemas.microsoft.com/office/drawing/2015/10/21/chartex" xmlns:cx3="http://schemas.microsoft.com/office/drawing/2016/5/9/chartex" xmlns:cx4="http://schemas.microsoft.com/office/drawing/2016/5/10/chartex" xmlns:cx5="http://schemas.microsoft.com/office/drawing/2016/5/11/chartex" xmlns:cx6="http://schemas.microsoft.com/office/drawing/2016/5/12/chartex" xmlns:cx7="http://schemas.microsoft.com/office/drawing/2016/5/13/chartex" xmlns:cx8="http://schemas.microsoft.com/office/drawing/2016/5/14/chartex" xmlns:mc="http://schemas.openxmlformats.org/markup-compatibility/2006" xmlns:aink="http://schemas.microsoft.com/office/drawing/2016/ink" xmlns:am3d="http://schemas.microsoft.com/office/drawing/2017/model3d" xmlns:o="urn:schemas-microsoft-com:office:office" xmlns:oel="http://schemas.microsoft.com/office/2019/extlst" xmlns:r="http://schemas.openxmlformats.org/officeDocument/2006/relationships" xmlns:m="http://schemas.openxmlformats.org/officeDocument/2006/math" xmlns:v="urn:schemas-microsoft-com:vml" xmlns:wp14="http://schemas.microsoft.com/office/word/2010/wordprocessingDrawing" xmlns:wp="http://schemas.openxmlformats.org/drawingml/2006/wordprocessingDrawing" xmlns:w10="urn:schemas-microsoft-com:office:word" xmlns:w="http://schemas.openxmlformats.org/wordprocessingml/2006/main" xmlns:w14="http://schemas.microsoft.com/office/word/2010/wordml" xmlns:w15="http://schemas.microsoft.com/office/word/2012/wordml" xmlns:w16cex="http://schemas.microsoft.com/office/word/2018/wordml/cex" xmlns:w16cid="http://schemas.microsoft.com/office/word/2016/wordml/cid" xmlns:w16="http://schemas.microsoft.com/office/word/2018/wordml" xmlns:w16du="http://schemas.microsoft.com/office/word/2023/wordml/word16du" xmlns:w16sdtdh="http://schemas.microsoft.com/office/word/2020/wordml/sdtdatahash" xmlns:w16se="http://schemas.microsoft.com/office/word/2015/wordml/symex" xmlns:wpg="http://schemas.microsoft.com/office/word/2010/wordprocessingGroup" xmlns:wpi="http://schemas.microsoft.com/office/word/2010/wordprocessingInk" xmlns:wne="http://schemas.microsoft.com/office/word/2006/wordml" xmlns:wps="http://schemas.microsoft.com/office/word/2010/wordprocessingShape" mc:Ignorable="w14 w15 w16se w16cid w16 w16cex w16sdtdh w16du wp14">
   <w:sdt>
     <w:sdtPr>
@@ -1032,7 +1871,14 @@
             <w:color w:val="7F7F7F" w:themeColor="background1" w:themeShade="7F"/>
             <w:spacing w:val="60"/>
           </w:rPr>
-          <w:t>HTMLNOTES</w:t>
+          <w:t>TAILWINDCSS</w:t>
+        </w:r>
+        <w:r>
+          <w:rPr>
+            <w:color w:val="7F7F7F" w:themeColor="background1" w:themeShade="7F"/>
+            <w:spacing w:val="60"/>
+          </w:rPr>
+          <w:t>NOTES</w:t>
         </w:r>
       </w:p>
       <w:p>
@@ -1052,14 +1898,242 @@
 </w:hdr>
 </file>
 
-<file path=word/header3.xml><?xml version="1.0" encoding="utf-8"?>
-<w:hdr xmlns:wpc="http://schemas.microsoft.com/office/word/2010/wordprocessingCanvas" xmlns:cx="http://schemas.microsoft.com/office/drawing/2014/chartex" xmlns:cx1="http://schemas.microsoft.com/office/drawing/2015/9/8/chartex" xmlns:cx2="http://schemas.microsoft.com/office/drawing/2015/10/21/chartex" xmlns:cx3="http://schemas.microsoft.com/office/drawing/2016/5/9/chartex" xmlns:cx4="http://schemas.microsoft.com/office/drawing/2016/5/10/chartex" xmlns:cx5="http://schemas.microsoft.com/office/drawing/2016/5/11/chartex" xmlns:cx6="http://schemas.microsoft.com/office/drawing/2016/5/12/chartex" xmlns:cx7="http://schemas.microsoft.com/office/drawing/2016/5/13/chartex" xmlns:cx8="http://schemas.microsoft.com/office/drawing/2016/5/14/chartex" xmlns:mc="http://schemas.openxmlformats.org/markup-compatibility/2006" xmlns:aink="http://schemas.microsoft.com/office/drawing/2016/ink" xmlns:am3d="http://schemas.microsoft.com/office/drawing/2017/model3d" xmlns:o="urn:schemas-microsoft-com:office:office" xmlns:oel="http://schemas.microsoft.com/office/2019/extlst" xmlns:r="http://schemas.openxmlformats.org/officeDocument/2006/relationships" xmlns:m="http://schemas.openxmlformats.org/officeDocument/2006/math" xmlns:v="urn:schemas-microsoft-com:vml" xmlns:wp14="http://schemas.microsoft.com/office/word/2010/wordprocessingDrawing" xmlns:wp="http://schemas.openxmlformats.org/drawingml/2006/wordprocessingDrawing" xmlns:w10="urn:schemas-microsoft-com:office:word" xmlns:w="http://schemas.openxmlformats.org/wordprocessingml/2006/main" xmlns:w14="http://schemas.microsoft.com/office/word/2010/wordml" xmlns:w15="http://schemas.microsoft.com/office/word/2012/wordml" xmlns:w16cex="http://schemas.microsoft.com/office/word/2018/wordml/cex" xmlns:w16cid="http://schemas.microsoft.com/office/word/2016/wordml/cid" xmlns:w16="http://schemas.microsoft.com/office/word/2018/wordml" xmlns:w16du="http://schemas.microsoft.com/office/word/2023/wordml/word16du" xmlns:w16sdtdh="http://schemas.microsoft.com/office/word/2020/wordml/sdtdatahash" xmlns:w16se="http://schemas.microsoft.com/office/word/2015/wordml/symex" xmlns:wpg="http://schemas.microsoft.com/office/word/2010/wordprocessingGroup" xmlns:wpi="http://schemas.microsoft.com/office/word/2010/wordprocessingInk" xmlns:wne="http://schemas.microsoft.com/office/word/2006/wordml" xmlns:wps="http://schemas.microsoft.com/office/word/2010/wordprocessingShape" mc:Ignorable="w14 w15 w16se w16cid w16 w16cex w16sdtdh w16du wp14">
-  <w:p>
-    <w:pPr>
-      <w:pStyle w:val="Header"/>
-    </w:pPr>
-  </w:p>
-</w:hdr>
+<file path=word/numbering.xml><?xml version="1.0" encoding="utf-8"?>
+<w:numbering xmlns:wpc="http://schemas.microsoft.com/office/word/2010/wordprocessingCanvas" xmlns:cx="http://schemas.microsoft.com/office/drawing/2014/chartex" xmlns:cx1="http://schemas.microsoft.com/office/drawing/2015/9/8/chartex" xmlns:cx2="http://schemas.microsoft.com/office/drawing/2015/10/21/chartex" xmlns:cx3="http://schemas.microsoft.com/office/drawing/2016/5/9/chartex" xmlns:cx4="http://schemas.microsoft.com/office/drawing/2016/5/10/chartex" xmlns:cx5="http://schemas.microsoft.com/office/drawing/2016/5/11/chartex" xmlns:cx6="http://schemas.microsoft.com/office/drawing/2016/5/12/chartex" xmlns:cx7="http://schemas.microsoft.com/office/drawing/2016/5/13/chartex" xmlns:cx8="http://schemas.microsoft.com/office/drawing/2016/5/14/chartex" xmlns:mc="http://schemas.openxmlformats.org/markup-compatibility/2006" xmlns:aink="http://schemas.microsoft.com/office/drawing/2016/ink" xmlns:am3d="http://schemas.microsoft.com/office/drawing/2017/model3d" xmlns:o="urn:schemas-microsoft-com:office:office" xmlns:oel="http://schemas.microsoft.com/office/2019/extlst" xmlns:r="http://schemas.openxmlformats.org/officeDocument/2006/relationships" xmlns:m="http://schemas.openxmlformats.org/officeDocument/2006/math" xmlns:v="urn:schemas-microsoft-com:vml" xmlns:wp14="http://schemas.microsoft.com/office/word/2010/wordprocessingDrawing" xmlns:wp="http://schemas.openxmlformats.org/drawingml/2006/wordprocessingDrawing" xmlns:w10="urn:schemas-microsoft-com:office:word" xmlns:w="http://schemas.openxmlformats.org/wordprocessingml/2006/main" xmlns:w14="http://schemas.microsoft.com/office/word/2010/wordml" xmlns:w15="http://schemas.microsoft.com/office/word/2012/wordml" xmlns:w16cex="http://schemas.microsoft.com/office/word/2018/wordml/cex" xmlns:w16cid="http://schemas.microsoft.com/office/word/2016/wordml/cid" xmlns:w16="http://schemas.microsoft.com/office/word/2018/wordml" xmlns:w16du="http://schemas.microsoft.com/office/word/2023/wordml/word16du" xmlns:w16sdtdh="http://schemas.microsoft.com/office/word/2020/wordml/sdtdatahash" xmlns:w16se="http://schemas.microsoft.com/office/word/2015/wordml/symex" xmlns:wpg="http://schemas.microsoft.com/office/word/2010/wordprocessingGroup" xmlns:wpi="http://schemas.microsoft.com/office/word/2010/wordprocessingInk" xmlns:wne="http://schemas.microsoft.com/office/word/2006/wordml" xmlns:wps="http://schemas.microsoft.com/office/word/2010/wordprocessingShape" mc:Ignorable="w14 w15 w16se w16cid w16 w16cex w16sdtdh w16du wp14">
+  <w:abstractNum w:abstractNumId="0" w15:restartNumberingAfterBreak="0">
+    <w:nsid w:val="05E5474B"/>
+    <w:multiLevelType w:val="hybridMultilevel"/>
+    <w:tmpl w:val="D2D85AA6"/>
+    <w:lvl w:ilvl="0" w:tplc="B4AE096E">
+      <w:start w:val="1"/>
+      <w:numFmt w:val="bullet"/>
+      <w:lvlText w:val=""/>
+      <w:lvlJc w:val="left"/>
+      <w:pPr>
+        <w:ind w:left="720" w:hanging="360"/>
+      </w:pPr>
+      <w:rPr>
+        <w:rFonts w:ascii="Symbol" w:hAnsi="Symbol" w:hint="default"/>
+        <w:color w:val="5B9BD5" w:themeColor="accent5"/>
+      </w:rPr>
+    </w:lvl>
+    <w:lvl w:ilvl="1" w:tplc="04090003">
+      <w:start w:val="1"/>
+      <w:numFmt w:val="bullet"/>
+      <w:lvlText w:val="o"/>
+      <w:lvlJc w:val="left"/>
+      <w:pPr>
+        <w:ind w:left="1440" w:hanging="360"/>
+      </w:pPr>
+      <w:rPr>
+        <w:rFonts w:ascii="Courier New" w:hAnsi="Courier New" w:cs="Courier New" w:hint="default"/>
+      </w:rPr>
+    </w:lvl>
+    <w:lvl w:ilvl="2" w:tplc="04090005" w:tentative="1">
+      <w:start w:val="1"/>
+      <w:numFmt w:val="bullet"/>
+      <w:lvlText w:val=""/>
+      <w:lvlJc w:val="left"/>
+      <w:pPr>
+        <w:ind w:left="2160" w:hanging="360"/>
+      </w:pPr>
+      <w:rPr>
+        <w:rFonts w:ascii="Wingdings" w:hAnsi="Wingdings" w:hint="default"/>
+      </w:rPr>
+    </w:lvl>
+    <w:lvl w:ilvl="3" w:tplc="04090001" w:tentative="1">
+      <w:start w:val="1"/>
+      <w:numFmt w:val="bullet"/>
+      <w:lvlText w:val=""/>
+      <w:lvlJc w:val="left"/>
+      <w:pPr>
+        <w:ind w:left="2880" w:hanging="360"/>
+      </w:pPr>
+      <w:rPr>
+        <w:rFonts w:ascii="Symbol" w:hAnsi="Symbol" w:hint="default"/>
+      </w:rPr>
+    </w:lvl>
+    <w:lvl w:ilvl="4" w:tplc="04090003" w:tentative="1">
+      <w:start w:val="1"/>
+      <w:numFmt w:val="bullet"/>
+      <w:lvlText w:val="o"/>
+      <w:lvlJc w:val="left"/>
+      <w:pPr>
+        <w:ind w:left="3600" w:hanging="360"/>
+      </w:pPr>
+      <w:rPr>
+        <w:rFonts w:ascii="Courier New" w:hAnsi="Courier New" w:cs="Courier New" w:hint="default"/>
+      </w:rPr>
+    </w:lvl>
+    <w:lvl w:ilvl="5" w:tplc="04090005" w:tentative="1">
+      <w:start w:val="1"/>
+      <w:numFmt w:val="bullet"/>
+      <w:lvlText w:val=""/>
+      <w:lvlJc w:val="left"/>
+      <w:pPr>
+        <w:ind w:left="4320" w:hanging="360"/>
+      </w:pPr>
+      <w:rPr>
+        <w:rFonts w:ascii="Wingdings" w:hAnsi="Wingdings" w:hint="default"/>
+      </w:rPr>
+    </w:lvl>
+    <w:lvl w:ilvl="6" w:tplc="04090001" w:tentative="1">
+      <w:start w:val="1"/>
+      <w:numFmt w:val="bullet"/>
+      <w:lvlText w:val=""/>
+      <w:lvlJc w:val="left"/>
+      <w:pPr>
+        <w:ind w:left="5040" w:hanging="360"/>
+      </w:pPr>
+      <w:rPr>
+        <w:rFonts w:ascii="Symbol" w:hAnsi="Symbol" w:hint="default"/>
+      </w:rPr>
+    </w:lvl>
+    <w:lvl w:ilvl="7" w:tplc="04090003" w:tentative="1">
+      <w:start w:val="1"/>
+      <w:numFmt w:val="bullet"/>
+      <w:lvlText w:val="o"/>
+      <w:lvlJc w:val="left"/>
+      <w:pPr>
+        <w:ind w:left="5760" w:hanging="360"/>
+      </w:pPr>
+      <w:rPr>
+        <w:rFonts w:ascii="Courier New" w:hAnsi="Courier New" w:cs="Courier New" w:hint="default"/>
+      </w:rPr>
+    </w:lvl>
+    <w:lvl w:ilvl="8" w:tplc="04090005" w:tentative="1">
+      <w:start w:val="1"/>
+      <w:numFmt w:val="bullet"/>
+      <w:lvlText w:val=""/>
+      <w:lvlJc w:val="left"/>
+      <w:pPr>
+        <w:ind w:left="6480" w:hanging="360"/>
+      </w:pPr>
+      <w:rPr>
+        <w:rFonts w:ascii="Wingdings" w:hAnsi="Wingdings" w:hint="default"/>
+      </w:rPr>
+    </w:lvl>
+  </w:abstractNum>
+  <w:abstractNum w:abstractNumId="1" w15:restartNumberingAfterBreak="0">
+    <w:nsid w:val="336A2592"/>
+    <w:multiLevelType w:val="multilevel"/>
+    <w:tmpl w:val="04090021"/>
+    <w:lvl w:ilvl="0">
+      <w:start w:val="1"/>
+      <w:numFmt w:val="bullet"/>
+      <w:lvlText w:val=""/>
+      <w:lvlJc w:val="left"/>
+      <w:pPr>
+        <w:ind w:left="360" w:hanging="360"/>
+      </w:pPr>
+      <w:rPr>
+        <w:rFonts w:ascii="Wingdings" w:hAnsi="Wingdings" w:hint="default"/>
+      </w:rPr>
+    </w:lvl>
+    <w:lvl w:ilvl="1">
+      <w:start w:val="1"/>
+      <w:numFmt w:val="bullet"/>
+      <w:lvlText w:val=""/>
+      <w:lvlJc w:val="left"/>
+      <w:pPr>
+        <w:ind w:left="720" w:hanging="360"/>
+      </w:pPr>
+      <w:rPr>
+        <w:rFonts w:ascii="Wingdings" w:hAnsi="Wingdings" w:hint="default"/>
+      </w:rPr>
+    </w:lvl>
+    <w:lvl w:ilvl="2">
+      <w:start w:val="1"/>
+      <w:numFmt w:val="bullet"/>
+      <w:lvlText w:val=""/>
+      <w:lvlJc w:val="left"/>
+      <w:pPr>
+        <w:ind w:left="1080" w:hanging="360"/>
+      </w:pPr>
+      <w:rPr>
+        <w:rFonts w:ascii="Wingdings" w:hAnsi="Wingdings" w:hint="default"/>
+      </w:rPr>
+    </w:lvl>
+    <w:lvl w:ilvl="3">
+      <w:start w:val="1"/>
+      <w:numFmt w:val="bullet"/>
+      <w:lvlText w:val=""/>
+      <w:lvlJc w:val="left"/>
+      <w:pPr>
+        <w:ind w:left="1440" w:hanging="360"/>
+      </w:pPr>
+      <w:rPr>
+        <w:rFonts w:ascii="Symbol" w:hAnsi="Symbol" w:hint="default"/>
+      </w:rPr>
+    </w:lvl>
+    <w:lvl w:ilvl="4">
+      <w:start w:val="1"/>
+      <w:numFmt w:val="bullet"/>
+      <w:lvlText w:val=""/>
+      <w:lvlJc w:val="left"/>
+      <w:pPr>
+        <w:ind w:left="1800" w:hanging="360"/>
+      </w:pPr>
+      <w:rPr>
+        <w:rFonts w:ascii="Symbol" w:hAnsi="Symbol" w:hint="default"/>
+      </w:rPr>
+    </w:lvl>
+    <w:lvl w:ilvl="5">
+      <w:start w:val="1"/>
+      <w:numFmt w:val="bullet"/>
+      <w:lvlText w:val=""/>
+      <w:lvlJc w:val="left"/>
+      <w:pPr>
+        <w:ind w:left="2160" w:hanging="360"/>
+      </w:pPr>
+      <w:rPr>
+        <w:rFonts w:ascii="Wingdings" w:hAnsi="Wingdings" w:hint="default"/>
+      </w:rPr>
+    </w:lvl>
+    <w:lvl w:ilvl="6">
+      <w:start w:val="1"/>
+      <w:numFmt w:val="bullet"/>
+      <w:lvlText w:val=""/>
+      <w:lvlJc w:val="left"/>
+      <w:pPr>
+        <w:ind w:left="2520" w:hanging="360"/>
+      </w:pPr>
+      <w:rPr>
+        <w:rFonts w:ascii="Wingdings" w:hAnsi="Wingdings" w:hint="default"/>
+      </w:rPr>
+    </w:lvl>
+    <w:lvl w:ilvl="7">
+      <w:start w:val="1"/>
+      <w:numFmt w:val="bullet"/>
+      <w:lvlText w:val=""/>
+      <w:lvlJc w:val="left"/>
+      <w:pPr>
+        <w:ind w:left="2880" w:hanging="360"/>
+      </w:pPr>
+      <w:rPr>
+        <w:rFonts w:ascii="Symbol" w:hAnsi="Symbol" w:hint="default"/>
+      </w:rPr>
+    </w:lvl>
+    <w:lvl w:ilvl="8">
+      <w:start w:val="1"/>
+      <w:numFmt w:val="bullet"/>
+      <w:lvlText w:val=""/>
+      <w:lvlJc w:val="left"/>
+      <w:pPr>
+        <w:ind w:left="3240" w:hanging="360"/>
+      </w:pPr>
+      <w:rPr>
+        <w:rFonts w:ascii="Symbol" w:hAnsi="Symbol" w:hint="default"/>
+      </w:rPr>
+    </w:lvl>
+  </w:abstractNum>
+  <w:num w:numId="1" w16cid:durableId="150365310">
+    <w:abstractNumId w:val="0"/>
+  </w:num>
+  <w:num w:numId="2" w16cid:durableId="1152454053">
+    <w:abstractNumId w:val="1"/>
+  </w:num>
+</w:numbering>
 </file>
 
 <file path=word/styles.xml><?xml version="1.0" encoding="utf-8"?>
@@ -1544,6 +2618,45 @@
       <w:color w:val="666666"/>
     </w:rPr>
   </w:style>
+  <w:style w:type="paragraph" w:styleId="ListParagraph">
+    <w:name w:val="List Paragraph"/>
+    <w:basedOn w:val="Normal"/>
+    <w:uiPriority w:val="34"/>
+    <w:qFormat/>
+    <w:rsid w:val="00021ACD"/>
+    <w:pPr>
+      <w:ind w:left="720"/>
+      <w:contextualSpacing/>
+    </w:pPr>
+  </w:style>
+  <w:style w:type="character" w:styleId="Hyperlink">
+    <w:name w:val="Hyperlink"/>
+    <w:basedOn w:val="DefaultParagraphFont"/>
+    <w:uiPriority w:val="99"/>
+    <w:unhideWhenUsed/>
+    <w:rsid w:val="00021ACD"/>
+    <w:rPr>
+      <w:color w:val="0563C1" w:themeColor="hyperlink"/>
+      <w:u w:val="single"/>
+    </w:rPr>
+  </w:style>
+  <w:style w:type="character" w:styleId="UnresolvedMention">
+    <w:name w:val="Unresolved Mention"/>
+    <w:basedOn w:val="DefaultParagraphFont"/>
+    <w:uiPriority w:val="99"/>
+    <w:semiHidden/>
+    <w:unhideWhenUsed/>
+    <w:rsid w:val="00021ACD"/>
+    <w:rPr>
+      <w:color w:val="605E5C"/>
+      <w:shd w:val="clear" w:color="auto" w:fill="E1DFDD"/>
+    </w:rPr>
+  </w:style>
+  <w:style w:type="character" w:customStyle="1" w:styleId="token">
+    <w:name w:val="token"/>
+    <w:basedOn w:val="DefaultParagraphFont"/>
+    <w:rsid w:val="00021ACD"/>
+  </w:style>
 </w:styles>
 </file>
 
@@ -1582,6 +2695,34 @@
 
 <file path=word/glossary/fontTable.xml><?xml version="1.0" encoding="utf-8"?>
 <w:fonts xmlns:mc="http://schemas.openxmlformats.org/markup-compatibility/2006" xmlns:r="http://schemas.openxmlformats.org/officeDocument/2006/relationships" xmlns:w="http://schemas.openxmlformats.org/wordprocessingml/2006/main" xmlns:w14="http://schemas.microsoft.com/office/word/2010/wordml" xmlns:w15="http://schemas.microsoft.com/office/word/2012/wordml" xmlns:w16cex="http://schemas.microsoft.com/office/word/2018/wordml/cex" xmlns:w16cid="http://schemas.microsoft.com/office/word/2016/wordml/cid" xmlns:w16="http://schemas.microsoft.com/office/word/2018/wordml" xmlns:w16du="http://schemas.microsoft.com/office/word/2023/wordml/word16du" xmlns:w16sdtdh="http://schemas.microsoft.com/office/word/2020/wordml/sdtdatahash" xmlns:w16se="http://schemas.microsoft.com/office/word/2015/wordml/symex" mc:Ignorable="w14 w15 w16se w16cid w16 w16cex w16sdtdh w16du">
+  <w:font w:name="Symbol">
+    <w:panose1 w:val="05050102010706020507"/>
+    <w:charset w:val="02"/>
+    <w:family w:val="roman"/>
+    <w:pitch w:val="variable"/>
+    <w:sig w:usb0="00000000" w:usb1="10000000" w:usb2="00000000" w:usb3="00000000" w:csb0="80000000" w:csb1="00000000"/>
+  </w:font>
+  <w:font w:name="Times New Roman">
+    <w:panose1 w:val="02020603050405020304"/>
+    <w:charset w:val="00"/>
+    <w:family w:val="roman"/>
+    <w:pitch w:val="variable"/>
+    <w:sig w:usb0="E0002EFF" w:usb1="C000785B" w:usb2="00000009" w:usb3="00000000" w:csb0="000001FF" w:csb1="00000000"/>
+  </w:font>
+  <w:font w:name="Courier New">
+    <w:panose1 w:val="02070309020205020404"/>
+    <w:charset w:val="00"/>
+    <w:family w:val="modern"/>
+    <w:pitch w:val="fixed"/>
+    <w:sig w:usb0="E0002EFF" w:usb1="C0007843" w:usb2="00000009" w:usb3="00000000" w:csb0="000001FF" w:csb1="00000000"/>
+  </w:font>
+  <w:font w:name="Wingdings">
+    <w:panose1 w:val="05000000000000000000"/>
+    <w:charset w:val="02"/>
+    <w:family w:val="auto"/>
+    <w:pitch w:val="variable"/>
+    <w:sig w:usb0="00000000" w:usb1="10000000" w:usb2="00000000" w:usb3="00000000" w:csb0="80000000" w:csb1="00000000"/>
+  </w:font>
   <w:font w:name="Calibri">
     <w:panose1 w:val="020F0502020204030204"/>
     <w:charset w:val="00"/>
@@ -1596,12 +2737,12 @@
     <w:pitch w:val="variable"/>
     <w:sig w:usb0="E0002EFF" w:usb1="C000785B" w:usb2="00000009" w:usb3="00000000" w:csb0="000001FF" w:csb1="00000000"/>
   </w:font>
-  <w:font w:name="Times New Roman">
-    <w:panose1 w:val="02020603050405020304"/>
+  <w:font w:name="Consolas">
+    <w:panose1 w:val="020B0609020204030204"/>
     <w:charset w:val="00"/>
-    <w:family w:val="roman"/>
-    <w:pitch w:val="variable"/>
-    <w:sig w:usb0="E0002EFF" w:usb1="C000785B" w:usb2="00000009" w:usb3="00000000" w:csb0="000001FF" w:csb1="00000000"/>
+    <w:family w:val="modern"/>
+    <w:pitch w:val="fixed"/>
+    <w:sig w:usb0="E00006FF" w:usb1="0000FCFF" w:usb2="00000001" w:usb3="00000000" w:csb0="0000019F" w:csb1="00000000"/>
   </w:font>
   <w:font w:name="Calibri Light">
     <w:panose1 w:val="020F0302020204030204"/>
@@ -1629,9 +2770,17 @@
   </w:compat>
   <w:rsids>
     <w:rsidRoot w:val="00442296"/>
+    <w:rsid w:val="001E53BF"/>
+    <w:rsid w:val="003042CB"/>
     <w:rsid w:val="00442296"/>
+    <w:rsid w:val="00477B27"/>
+    <w:rsid w:val="004E7342"/>
+    <w:rsid w:val="00503CFF"/>
+    <w:rsid w:val="00644231"/>
     <w:rsid w:val="006E62E6"/>
     <w:rsid w:val="00A161B8"/>
+    <w:rsid w:val="00B9553B"/>
+    <w:rsid w:val="00E672C6"/>
   </w:rsids>
   <m:mathPr>
     <m:mathFont m:val="Cambria Math"/>
@@ -2066,7 +3215,6 @@
     <w:uiPriority w:val="1"/>
     <w:semiHidden/>
     <w:unhideWhenUsed/>
-    <w:rsid w:val="00442296"/>
   </w:style>
   <w:style w:type="table" w:default="1" w:styleId="TableNormal">
     <w:name w:val="Normal Table"/>

</xml_diff>